<commit_message>
Updated till Level 14
</commit_message>
<xml_diff>
--- a/Overthewire Bandit.docx
+++ b/Overthewire Bandit.docx
@@ -1,6 +1,6 @@
 
 <file path=word/document.xml><?xml version="1.0" encoding="utf-8"?>
-<w:document xmlns:wpc="http://schemas.microsoft.com/office/word/2010/wordprocessingCanvas" xmlns:cx="http://schemas.microsoft.com/office/drawing/2014/chartex" xmlns:cx1="http://schemas.microsoft.com/office/drawing/2015/9/8/chartex" xmlns:cx2="http://schemas.microsoft.com/office/drawing/2015/10/21/chartex" xmlns:cx3="http://schemas.microsoft.com/office/drawing/2016/5/9/chartex" xmlns:cx4="http://schemas.microsoft.com/office/drawing/2016/5/10/chartex" xmlns:cx5="http://schemas.microsoft.com/office/drawing/2016/5/11/chartex" xmlns:cx6="http://schemas.microsoft.com/office/drawing/2016/5/12/chartex" xmlns:cx7="http://schemas.microsoft.com/office/drawing/2016/5/13/chartex" xmlns:cx8="http://schemas.microsoft.com/office/drawing/2016/5/14/chartex" xmlns:mc="http://schemas.openxmlformats.org/markup-compatibility/2006" xmlns:aink="http://schemas.microsoft.com/office/drawing/2016/ink" xmlns:am3d="http://schemas.microsoft.com/office/drawing/2017/model3d" xmlns:o="urn:schemas-microsoft-com:office:office" xmlns:oel="http://schemas.microsoft.com/office/2019/extlst" xmlns:r="http://schemas.openxmlformats.org/officeDocument/2006/relationships" xmlns:m="http://schemas.openxmlformats.org/officeDocument/2006/math" xmlns:v="urn:schemas-microsoft-com:vml" xmlns:wp14="http://schemas.microsoft.com/office/word/2010/wordprocessingDrawing" xmlns:wp="http://schemas.openxmlformats.org/drawingml/2006/wordprocessingDrawing" xmlns:w10="urn:schemas-microsoft-com:office:word" xmlns:w="http://schemas.openxmlformats.org/wordprocessingml/2006/main" xmlns:w14="http://schemas.microsoft.com/office/word/2010/wordml" xmlns:w15="http://schemas.microsoft.com/office/word/2012/wordml" xmlns:w16cex="http://schemas.microsoft.com/office/word/2018/wordml/cex" xmlns:w16cid="http://schemas.microsoft.com/office/word/2016/wordml/cid" xmlns:w16="http://schemas.microsoft.com/office/word/2018/wordml" xmlns:w16sdtdh="http://schemas.microsoft.com/office/word/2020/wordml/sdtdatahash" xmlns:w16se="http://schemas.microsoft.com/office/word/2015/wordml/symex" xmlns:wpg="http://schemas.microsoft.com/office/word/2010/wordprocessingGroup" xmlns:wpi="http://schemas.microsoft.com/office/word/2010/wordprocessingInk" xmlns:wne="http://schemas.microsoft.com/office/word/2006/wordml" xmlns:wps="http://schemas.microsoft.com/office/word/2010/wordprocessingShape" mc:Ignorable="w14 w15 w16se w16cid w16 w16cex w16sdtdh wp14">
+<w:document xmlns:wpc="http://schemas.microsoft.com/office/word/2010/wordprocessingCanvas" xmlns:cx="http://schemas.microsoft.com/office/drawing/2014/chartex" xmlns:cx1="http://schemas.microsoft.com/office/drawing/2015/9/8/chartex" xmlns:mc="http://schemas.openxmlformats.org/markup-compatibility/2006" xmlns:o="urn:schemas-microsoft-com:office:office" xmlns:r="http://schemas.openxmlformats.org/officeDocument/2006/relationships" xmlns:m="http://schemas.openxmlformats.org/officeDocument/2006/math" xmlns:v="urn:schemas-microsoft-com:vml" xmlns:wp14="http://schemas.microsoft.com/office/word/2010/wordprocessingDrawing" xmlns:wp="http://schemas.openxmlformats.org/drawingml/2006/wordprocessingDrawing" xmlns:w10="urn:schemas-microsoft-com:office:word" xmlns:w="http://schemas.openxmlformats.org/wordprocessingml/2006/main" xmlns:w14="http://schemas.microsoft.com/office/word/2010/wordml" xmlns:w15="http://schemas.microsoft.com/office/word/2012/wordml" xmlns:w16se="http://schemas.microsoft.com/office/word/2015/wordml/symex" xmlns:wpg="http://schemas.microsoft.com/office/word/2010/wordprocessingGroup" xmlns:wpi="http://schemas.microsoft.com/office/word/2010/wordprocessingInk" xmlns:wne="http://schemas.microsoft.com/office/word/2006/wordml" xmlns:wps="http://schemas.microsoft.com/office/word/2010/wordprocessingShape" mc:Ignorable="w14 w15 w16se wp14">
   <w:body>
     <w:p>
       <w:r>
@@ -37,60 +37,6 @@
             <wp:extent cx="5731510" cy="3060700"/>
             <wp:effectExtent l="0" t="0" r="2540" b="6350"/>
             <wp:docPr id="1" name="Picture 1"/>
-            <wp:cNvGraphicFramePr>
-              <a:graphicFrameLocks xmlns:a="http://schemas.openxmlformats.org/drawingml/2006/main" noChangeAspect="1"/>
-            </wp:cNvGraphicFramePr>
-            <a:graphic xmlns:a="http://schemas.openxmlformats.org/drawingml/2006/main">
-              <a:graphicData uri="http://schemas.openxmlformats.org/drawingml/2006/picture">
-                <pic:pic xmlns:pic="http://schemas.openxmlformats.org/drawingml/2006/picture">
-                  <pic:nvPicPr>
-                    <pic:cNvPr id="1" name=""/>
-                    <pic:cNvPicPr/>
-                  </pic:nvPicPr>
-                  <pic:blipFill>
-                    <a:blip r:embed="rId4"/>
-                    <a:stretch>
-                      <a:fillRect/>
-                    </a:stretch>
-                  </pic:blipFill>
-                  <pic:spPr>
-                    <a:xfrm>
-                      <a:off x="0" y="0"/>
-                      <a:ext cx="5731510" cy="3060700"/>
-                    </a:xfrm>
-                    <a:prstGeom prst="rect">
-                      <a:avLst/>
-                    </a:prstGeom>
-                  </pic:spPr>
-                </pic:pic>
-              </a:graphicData>
-            </a:graphic>
-          </wp:inline>
-        </w:drawing>
-      </w:r>
-    </w:p>
-    <w:p/>
-    <w:p>
-      <w:r>
-        <w:t>L0</w:t>
-      </w:r>
-    </w:p>
-    <w:p>
-      <w:r>
-        <w:t>Open the readme file and copy the password to a secure location on your local machine.</w:t>
-      </w:r>
-    </w:p>
-    <w:p>
-      <w:r>
-        <w:rPr>
-          <w:noProof/>
-          <w:lang w:eastAsia="en-IN"/>
-        </w:rPr>
-        <w:drawing>
-          <wp:inline distT="0" distB="0" distL="0" distR="0" wp14:anchorId="0128A025" wp14:editId="7584FD02">
-            <wp:extent cx="5731510" cy="1469390"/>
-            <wp:effectExtent l="0" t="0" r="2540" b="0"/>
-            <wp:docPr id="2" name="Picture 2"/>
             <wp:cNvGraphicFramePr>
               <a:graphicFrameLocks xmlns:a="http://schemas.openxmlformats.org/drawingml/2006/main" noChangeAspect="1"/>
             </wp:cNvGraphicFramePr>
@@ -110,7 +56,7 @@
                   <pic:spPr>
                     <a:xfrm>
                       <a:off x="0" y="0"/>
-                      <a:ext cx="5731510" cy="1469390"/>
+                      <a:ext cx="5731510" cy="3060700"/>
                     </a:xfrm>
                     <a:prstGeom prst="rect">
                       <a:avLst/>
@@ -124,26 +70,14 @@
       </w:r>
     </w:p>
     <w:p/>
-    <w:p/>
-    <w:p/>
-    <w:p/>
-    <w:p/>
-    <w:p/>
-    <w:p/>
-    <w:p/>
-    <w:p/>
-    <w:p>
-      <w:r>
-        <w:lastRenderedPageBreak/>
-        <w:t>L0 -&gt; Level 1</w:t>
-      </w:r>
-      <w:r>
-        <w:t>:</w:t>
-      </w:r>
-    </w:p>
-    <w:p>
-      <w:r>
-        <w:t>Login to a new session with the password from the old session you got from the readme file.</w:t>
+    <w:p>
+      <w:r>
+        <w:t>L0</w:t>
+      </w:r>
+    </w:p>
+    <w:p>
+      <w:r>
+        <w:t>Open the readme file and copy the password to a secure location on your local machine.</w:t>
       </w:r>
     </w:p>
     <w:p>
@@ -153,10 +87,10 @@
           <w:lang w:eastAsia="en-IN"/>
         </w:rPr>
         <w:drawing>
-          <wp:inline distT="0" distB="0" distL="0" distR="0" wp14:anchorId="4DDF2760" wp14:editId="640B1025">
-            <wp:extent cx="5731510" cy="4312920"/>
+          <wp:inline distT="0" distB="0" distL="0" distR="0" wp14:anchorId="0128A025" wp14:editId="7584FD02">
+            <wp:extent cx="5731510" cy="1469390"/>
             <wp:effectExtent l="0" t="0" r="2540" b="0"/>
-            <wp:docPr id="3" name="Picture 3"/>
+            <wp:docPr id="2" name="Picture 2"/>
             <wp:cNvGraphicFramePr>
               <a:graphicFrameLocks xmlns:a="http://schemas.openxmlformats.org/drawingml/2006/main" noChangeAspect="1"/>
             </wp:cNvGraphicFramePr>
@@ -176,7 +110,7 @@
                   <pic:spPr>
                     <a:xfrm>
                       <a:off x="0" y="0"/>
-                      <a:ext cx="5731510" cy="4312920"/>
+                      <a:ext cx="5731510" cy="1469390"/>
                     </a:xfrm>
                     <a:prstGeom prst="rect">
                       <a:avLst/>
@@ -190,31 +124,28 @@
       </w:r>
     </w:p>
     <w:p/>
-    <w:p>
-      <w:r>
-        <w:t xml:space="preserve">Level 1 -&gt; L2 </w:t>
-      </w:r>
-      <w:r>
-        <w:t>:-</w:t>
-      </w:r>
-    </w:p>
-    <w:p>
-      <w:r>
-        <w:t xml:space="preserve">This level is about a unique file name which starts with a special character “-“  </w:t>
-      </w:r>
-      <w:proofErr w:type="spellStart"/>
-      <w:r>
-        <w:t>i.e</w:t>
-      </w:r>
-      <w:proofErr w:type="spellEnd"/>
-      <w:r>
-        <w:t xml:space="preserve"> hyphen. So how do you open t</w:t>
-      </w:r>
-      <w:r>
-        <w:t>his? This is a dashed filename.</w:t>
-      </w:r>
-    </w:p>
-    <w:p/>
+    <w:p/>
+    <w:p/>
+    <w:p/>
+    <w:p/>
+    <w:p/>
+    <w:p/>
+    <w:p/>
+    <w:p/>
+    <w:p>
+      <w:r>
+        <w:lastRenderedPageBreak/>
+        <w:t>L0 -&gt; Level 1</w:t>
+      </w:r>
+      <w:r>
+        <w:t>:</w:t>
+      </w:r>
+    </w:p>
+    <w:p>
+      <w:r>
+        <w:t>Login to a new session with the password from the old session you got from the readme file.</w:t>
+      </w:r>
+    </w:p>
     <w:p>
       <w:r>
         <w:rPr>
@@ -222,10 +153,10 @@
           <w:lang w:eastAsia="en-IN"/>
         </w:rPr>
         <w:drawing>
-          <wp:inline distT="0" distB="0" distL="0" distR="0" wp14:anchorId="27E5F37C" wp14:editId="07FA3BC8">
-            <wp:extent cx="3276600" cy="676275"/>
-            <wp:effectExtent l="0" t="0" r="0" b="9525"/>
-            <wp:docPr id="4" name="Picture 4"/>
+          <wp:inline distT="0" distB="0" distL="0" distR="0" wp14:anchorId="4DDF2760" wp14:editId="640B1025">
+            <wp:extent cx="5731510" cy="4312920"/>
+            <wp:effectExtent l="0" t="0" r="2540" b="0"/>
+            <wp:docPr id="3" name="Picture 3"/>
             <wp:cNvGraphicFramePr>
               <a:graphicFrameLocks xmlns:a="http://schemas.openxmlformats.org/drawingml/2006/main" noChangeAspect="1"/>
             </wp:cNvGraphicFramePr>
@@ -245,7 +176,7 @@
                   <pic:spPr>
                     <a:xfrm>
                       <a:off x="0" y="0"/>
-                      <a:ext cx="3276600" cy="676275"/>
+                      <a:ext cx="5731510" cy="4312920"/>
                     </a:xfrm>
                     <a:prstGeom prst="rect">
                       <a:avLst/>
@@ -258,21 +189,45 @@
         </w:drawing>
       </w:r>
     </w:p>
-    <w:p>
-      <w:r>
-        <w:t>Level 2 -&gt; Level 3:-</w:t>
-      </w:r>
-    </w:p>
-    <w:p>
-      <w:r>
-        <w:t xml:space="preserve">How do you open a file which has spaces between it? </w:t>
-      </w:r>
-    </w:p>
-    <w:p>
-      <w:r>
-        <w:t>You type/copy the filename till the first space and press tab till you have reached your target file.</w:t>
-      </w:r>
-    </w:p>
+    <w:p/>
+    <w:p>
+      <w:r>
+        <w:t xml:space="preserve">Level 1 -&gt; </w:t>
+      </w:r>
+      <w:proofErr w:type="gramStart"/>
+      <w:r>
+        <w:t xml:space="preserve">L2 </w:t>
+      </w:r>
+      <w:r>
+        <w:t>:</w:t>
+      </w:r>
+      <w:proofErr w:type="gramEnd"/>
+      <w:r>
+        <w:t>-</w:t>
+      </w:r>
+    </w:p>
+    <w:p>
+      <w:r>
+        <w:t>This level is about a unique file name which starts with a special character “-</w:t>
+      </w:r>
+      <w:proofErr w:type="gramStart"/>
+      <w:r>
+        <w:t xml:space="preserve">“  </w:t>
+      </w:r>
+      <w:proofErr w:type="spellStart"/>
+      <w:r>
+        <w:t>i.e</w:t>
+      </w:r>
+      <w:proofErr w:type="spellEnd"/>
+      <w:proofErr w:type="gramEnd"/>
+      <w:r>
+        <w:t xml:space="preserve"> hyphen. So how do you open t</w:t>
+      </w:r>
+      <w:r>
+        <w:t>his? This is a dashed filename.</w:t>
+      </w:r>
+    </w:p>
+    <w:p/>
     <w:p>
       <w:r>
         <w:rPr>
@@ -280,10 +235,10 @@
           <w:lang w:eastAsia="en-IN"/>
         </w:rPr>
         <w:drawing>
-          <wp:inline distT="0" distB="0" distL="0" distR="0" wp14:anchorId="69D93100" wp14:editId="48806BD2">
-            <wp:extent cx="5076825" cy="514350"/>
-            <wp:effectExtent l="0" t="0" r="9525" b="0"/>
-            <wp:docPr id="5" name="Picture 5"/>
+          <wp:inline distT="0" distB="0" distL="0" distR="0" wp14:anchorId="27E5F37C" wp14:editId="07FA3BC8">
+            <wp:extent cx="3276600" cy="676275"/>
+            <wp:effectExtent l="0" t="0" r="0" b="9525"/>
+            <wp:docPr id="4" name="Picture 4"/>
             <wp:cNvGraphicFramePr>
               <a:graphicFrameLocks xmlns:a="http://schemas.openxmlformats.org/drawingml/2006/main" noChangeAspect="1"/>
             </wp:cNvGraphicFramePr>
@@ -303,7 +258,7 @@
                   <pic:spPr>
                     <a:xfrm>
                       <a:off x="0" y="0"/>
-                      <a:ext cx="5076825" cy="514350"/>
+                      <a:ext cx="3276600" cy="676275"/>
                     </a:xfrm>
                     <a:prstGeom prst="rect">
                       <a:avLst/>
@@ -316,40 +271,21 @@
         </w:drawing>
       </w:r>
     </w:p>
-    <w:p/>
-    <w:p>
-      <w:r>
-        <w:lastRenderedPageBreak/>
-        <w:t>Level 3 -&gt; Level 4:-</w:t>
-      </w:r>
-    </w:p>
-    <w:p>
-      <w:r>
-        <w:t xml:space="preserve">The file is a hidden file inside a directory so you open the directory. When you do a simple </w:t>
-      </w:r>
-      <w:r>
-        <w:rPr>
-          <w:b/>
-        </w:rPr>
-        <w:t xml:space="preserve">ls </w:t>
-      </w:r>
-      <w:r>
-        <w:t xml:space="preserve">you do not see anything </w:t>
-      </w:r>
-      <w:r>
-        <w:t xml:space="preserve">because all the files are hidden. So you use </w:t>
-      </w:r>
-      <w:r>
-        <w:rPr>
-          <w:b/>
-        </w:rPr>
-        <w:t xml:space="preserve">ls –al </w:t>
-      </w:r>
-      <w:r>
-        <w:t>which will show you all the files.</w:t>
-      </w:r>
-    </w:p>
-    <w:p/>
+    <w:p>
+      <w:r>
+        <w:t>Level 2 -&gt; Level 3:-</w:t>
+      </w:r>
+    </w:p>
+    <w:p>
+      <w:r>
+        <w:t xml:space="preserve">How do you open a file which has spaces between it? </w:t>
+      </w:r>
+    </w:p>
+    <w:p>
+      <w:r>
+        <w:t>You type/copy the filename till the first space and press tab till you have reached your target file.</w:t>
+      </w:r>
+    </w:p>
     <w:p>
       <w:r>
         <w:rPr>
@@ -357,10 +293,10 @@
           <w:lang w:eastAsia="en-IN"/>
         </w:rPr>
         <w:drawing>
-          <wp:inline distT="0" distB="0" distL="0" distR="0" wp14:anchorId="28BEBF22" wp14:editId="701F3B36">
-            <wp:extent cx="5731510" cy="2690495"/>
-            <wp:effectExtent l="0" t="0" r="2540" b="0"/>
-            <wp:docPr id="7" name="Picture 7"/>
+          <wp:inline distT="0" distB="0" distL="0" distR="0" wp14:anchorId="69D93100" wp14:editId="48806BD2">
+            <wp:extent cx="5076825" cy="514350"/>
+            <wp:effectExtent l="0" t="0" r="9525" b="0"/>
+            <wp:docPr id="5" name="Picture 5"/>
             <wp:cNvGraphicFramePr>
               <a:graphicFrameLocks xmlns:a="http://schemas.openxmlformats.org/drawingml/2006/main" noChangeAspect="1"/>
             </wp:cNvGraphicFramePr>
@@ -380,7 +316,7 @@
                   <pic:spPr>
                     <a:xfrm>
                       <a:off x="0" y="0"/>
-                      <a:ext cx="5731510" cy="2690495"/>
+                      <a:ext cx="5076825" cy="514350"/>
                     </a:xfrm>
                     <a:prstGeom prst="rect">
                       <a:avLst/>
@@ -396,14 +332,37 @@
     <w:p/>
     <w:p>
       <w:r>
-        <w:t>Level 4 -&gt; Level 5:-</w:t>
-      </w:r>
-    </w:p>
-    <w:p>
-      <w:r>
-        <w:t>The file 07 is the only file which is in ASCII readable format so it has the password for the next level.</w:t>
-      </w:r>
-    </w:p>
+        <w:lastRenderedPageBreak/>
+        <w:t>Level 3 -&gt; Level 4:-</w:t>
+      </w:r>
+    </w:p>
+    <w:p>
+      <w:r>
+        <w:t xml:space="preserve">The file is a hidden file inside a directory so you open the directory. When you do a simple </w:t>
+      </w:r>
+      <w:r>
+        <w:rPr>
+          <w:b/>
+        </w:rPr>
+        <w:t xml:space="preserve">ls </w:t>
+      </w:r>
+      <w:r>
+        <w:t xml:space="preserve">you do not see anything </w:t>
+      </w:r>
+      <w:r>
+        <w:t xml:space="preserve">because all the files are hidden. So you use </w:t>
+      </w:r>
+      <w:r>
+        <w:rPr>
+          <w:b/>
+        </w:rPr>
+        <w:t xml:space="preserve">ls –al </w:t>
+      </w:r>
+      <w:r>
+        <w:t>which will show you all the files.</w:t>
+      </w:r>
+    </w:p>
+    <w:p/>
     <w:p>
       <w:r>
         <w:rPr>
@@ -411,10 +370,10 @@
           <w:lang w:eastAsia="en-IN"/>
         </w:rPr>
         <w:drawing>
-          <wp:inline distT="0" distB="0" distL="0" distR="0" wp14:anchorId="5236A1F8" wp14:editId="49836B4A">
-            <wp:extent cx="5731510" cy="1010285"/>
+          <wp:inline distT="0" distB="0" distL="0" distR="0" wp14:anchorId="28BEBF22" wp14:editId="701F3B36">
+            <wp:extent cx="5731510" cy="2690495"/>
             <wp:effectExtent l="0" t="0" r="2540" b="0"/>
-            <wp:docPr id="8" name="Picture 8"/>
+            <wp:docPr id="7" name="Picture 7"/>
             <wp:cNvGraphicFramePr>
               <a:graphicFrameLocks xmlns:a="http://schemas.openxmlformats.org/drawingml/2006/main" noChangeAspect="1"/>
             </wp:cNvGraphicFramePr>
@@ -434,7 +393,7 @@
                   <pic:spPr>
                     <a:xfrm>
                       <a:off x="0" y="0"/>
-                      <a:ext cx="5731510" cy="1010285"/>
+                      <a:ext cx="5731510" cy="2690495"/>
                     </a:xfrm>
                     <a:prstGeom prst="rect">
                       <a:avLst/>
@@ -448,28 +407,16 @@
       </w:r>
     </w:p>
     <w:p/>
-    <w:p/>
-    <w:p/>
-    <w:p/>
-    <w:p/>
-    <w:p/>
-    <w:p/>
-    <w:p/>
-    <w:p/>
-    <w:p/>
-    <w:p/>
-    <w:p>
-      <w:r>
-        <w:lastRenderedPageBreak/>
-        <w:t>Level 5 -&gt; level 6</w:t>
-      </w:r>
-    </w:p>
-    <w:p>
-      <w:r>
-        <w:t>After a lot of effort I was able to find the correct file. I just looked at the size of the file I had to find out about.</w:t>
-      </w:r>
-    </w:p>
-    <w:p/>
+    <w:p>
+      <w:r>
+        <w:t>Level 4 -&gt; Level 5:-</w:t>
+      </w:r>
+    </w:p>
+    <w:p>
+      <w:r>
+        <w:t>The file 07 is the only file which is in ASCII readable format so it has the password for the next level.</w:t>
+      </w:r>
+    </w:p>
     <w:p>
       <w:r>
         <w:rPr>
@@ -477,10 +424,10 @@
           <w:lang w:eastAsia="en-IN"/>
         </w:rPr>
         <w:drawing>
-          <wp:inline distT="0" distB="0" distL="0" distR="0" wp14:anchorId="31AD12F3" wp14:editId="0C23459F">
-            <wp:extent cx="5731510" cy="3898900"/>
-            <wp:effectExtent l="0" t="0" r="2540" b="6350"/>
-            <wp:docPr id="9" name="Picture 9"/>
+          <wp:inline distT="0" distB="0" distL="0" distR="0" wp14:anchorId="5236A1F8" wp14:editId="49836B4A">
+            <wp:extent cx="5731510" cy="1010285"/>
+            <wp:effectExtent l="0" t="0" r="2540" b="0"/>
+            <wp:docPr id="8" name="Picture 8"/>
             <wp:cNvGraphicFramePr>
               <a:graphicFrameLocks xmlns:a="http://schemas.openxmlformats.org/drawingml/2006/main" noChangeAspect="1"/>
             </wp:cNvGraphicFramePr>
@@ -500,7 +447,7 @@
                   <pic:spPr>
                     <a:xfrm>
                       <a:off x="0" y="0"/>
-                      <a:ext cx="5731510" cy="3898900"/>
+                      <a:ext cx="5731510" cy="1010285"/>
                     </a:xfrm>
                     <a:prstGeom prst="rect">
                       <a:avLst/>
@@ -524,35 +471,18 @@
     <w:p/>
     <w:p/>
     <w:p/>
-    <w:p/>
-    <w:p/>
     <w:p>
       <w:r>
         <w:lastRenderedPageBreak/>
-        <w:t>Level 6 -&gt; Level 7:-</w:t>
-      </w:r>
-    </w:p>
-    <w:p>
-      <w:r>
-        <w:t>This took some significant time</w:t>
-      </w:r>
-      <w:r>
-        <w:t>. But a simple google search showed me how to get the solution.</w:t>
-      </w:r>
-    </w:p>
-    <w:p>
-      <w:pPr>
-        <w:rPr>
-          <w:b/>
-        </w:rPr>
-      </w:pPr>
-      <w:r>
-        <w:rPr>
-          <w:b/>
-        </w:rPr>
-        <w:t>find / type –f –user bandit7 –group bandit6 –size 33c 2&gt; /dev/null</w:t>
-      </w:r>
-    </w:p>
+        <w:t>Level 5 -&gt; level 6</w:t>
+      </w:r>
+    </w:p>
+    <w:p>
+      <w:r>
+        <w:t>After a lot of effort I was able to find the correct file. I just looked at the size of the file I had to find out about.</w:t>
+      </w:r>
+    </w:p>
+    <w:p/>
     <w:p>
       <w:r>
         <w:rPr>
@@ -560,10 +490,10 @@
           <w:lang w:eastAsia="en-IN"/>
         </w:rPr>
         <w:drawing>
-          <wp:inline distT="0" distB="0" distL="0" distR="0" wp14:anchorId="36346833" wp14:editId="1CF3A148">
-            <wp:extent cx="5731510" cy="1064895"/>
-            <wp:effectExtent l="0" t="0" r="2540" b="1905"/>
-            <wp:docPr id="11" name="Picture 11"/>
+          <wp:inline distT="0" distB="0" distL="0" distR="0" wp14:anchorId="31AD12F3" wp14:editId="0C23459F">
+            <wp:extent cx="5731510" cy="3898900"/>
+            <wp:effectExtent l="0" t="0" r="2540" b="6350"/>
+            <wp:docPr id="9" name="Picture 9"/>
             <wp:cNvGraphicFramePr>
               <a:graphicFrameLocks xmlns:a="http://schemas.openxmlformats.org/drawingml/2006/main" noChangeAspect="1"/>
             </wp:cNvGraphicFramePr>
@@ -583,7 +513,7 @@
                   <pic:spPr>
                     <a:xfrm>
                       <a:off x="0" y="0"/>
-                      <a:ext cx="5731510" cy="1064895"/>
+                      <a:ext cx="5731510" cy="3898900"/>
                     </a:xfrm>
                     <a:prstGeom prst="rect">
                       <a:avLst/>
@@ -597,9 +527,30 @@
       </w:r>
     </w:p>
     <w:p/>
-    <w:p>
-      <w:r>
-        <w:t>Level 7 -&gt; Level 8:</w:t>
+    <w:p/>
+    <w:p/>
+    <w:p/>
+    <w:p/>
+    <w:p/>
+    <w:p/>
+    <w:p/>
+    <w:p/>
+    <w:p/>
+    <w:p/>
+    <w:p/>
+    <w:p/>
+    <w:p>
+      <w:r>
+        <w:lastRenderedPageBreak/>
+        <w:t>Level 6 -&gt; Level 7:-</w:t>
+      </w:r>
+    </w:p>
+    <w:p>
+      <w:r>
+        <w:t>This took some significant time</w:t>
+      </w:r>
+      <w:r>
+        <w:t>. But a simple google search showed me how to get the solution.</w:t>
       </w:r>
     </w:p>
     <w:p>
@@ -608,16 +559,19 @@
           <w:b/>
         </w:rPr>
       </w:pPr>
+      <w:proofErr w:type="gramStart"/>
       <w:r>
         <w:rPr>
           <w:b/>
         </w:rPr>
-        <w:t>Grep “millionth” data.txt</w:t>
-      </w:r>
-    </w:p>
-    <w:p>
-      <w:r>
-        <w:t>This was very easy as well.</w:t>
+        <w:t>find</w:t>
+      </w:r>
+      <w:proofErr w:type="gramEnd"/>
+      <w:r>
+        <w:rPr>
+          <w:b/>
+        </w:rPr>
+        <w:t xml:space="preserve"> / type –f –user bandit7 –group bandit6 –size 33c 2&gt; /dev/null</w:t>
       </w:r>
     </w:p>
     <w:p>
@@ -627,10 +581,10 @@
           <w:lang w:eastAsia="en-IN"/>
         </w:rPr>
         <w:drawing>
-          <wp:inline distT="0" distB="0" distL="0" distR="0" wp14:anchorId="258CBA28" wp14:editId="433C1AFA">
-            <wp:extent cx="4810125" cy="1304925"/>
-            <wp:effectExtent l="0" t="0" r="9525" b="9525"/>
-            <wp:docPr id="12" name="Picture 12"/>
+          <wp:inline distT="0" distB="0" distL="0" distR="0" wp14:anchorId="36346833" wp14:editId="1CF3A148">
+            <wp:extent cx="5731510" cy="1064895"/>
+            <wp:effectExtent l="0" t="0" r="2540" b="1905"/>
+            <wp:docPr id="11" name="Picture 11"/>
             <wp:cNvGraphicFramePr>
               <a:graphicFrameLocks xmlns:a="http://schemas.openxmlformats.org/drawingml/2006/main" noChangeAspect="1"/>
             </wp:cNvGraphicFramePr>
@@ -650,7 +604,7 @@
                   <pic:spPr>
                     <a:xfrm>
                       <a:off x="0" y="0"/>
-                      <a:ext cx="4810125" cy="1304925"/>
+                      <a:ext cx="5731510" cy="1064895"/>
                     </a:xfrm>
                     <a:prstGeom prst="rect">
                       <a:avLst/>
@@ -666,28 +620,7 @@
     <w:p/>
     <w:p>
       <w:r>
-        <w:t>Level 8 -&gt; Level 9</w:t>
-      </w:r>
-    </w:p>
-    <w:p>
-      <w:r>
-        <w:t xml:space="preserve">A simple sort </w:t>
-      </w:r>
-      <w:proofErr w:type="spellStart"/>
-      <w:r>
-        <w:t>cmd</w:t>
-      </w:r>
-      <w:proofErr w:type="spellEnd"/>
-      <w:r>
-        <w:t xml:space="preserve"> pipelined into a </w:t>
-      </w:r>
-      <w:proofErr w:type="spellStart"/>
-      <w:r>
-        <w:t>uniq</w:t>
-      </w:r>
-      <w:proofErr w:type="spellEnd"/>
-      <w:r>
-        <w:t xml:space="preserve"> command gives the only line with the password. This was pretty easy and simple</w:t>
+        <w:t>Level 7 -&gt; Level 8:</w:t>
       </w:r>
     </w:p>
     <w:p>
@@ -700,21 +633,12 @@
         <w:rPr>
           <w:b/>
         </w:rPr>
-        <w:t xml:space="preserve">Sort data.txt | </w:t>
-      </w:r>
-      <w:proofErr w:type="spellStart"/>
-      <w:r>
-        <w:rPr>
-          <w:b/>
-        </w:rPr>
-        <w:t>uniq</w:t>
-      </w:r>
-      <w:proofErr w:type="spellEnd"/>
-      <w:r>
-        <w:rPr>
-          <w:b/>
-        </w:rPr>
-        <w:t xml:space="preserve"> -c</w:t>
+        <w:t>Grep “millionth” data.txt</w:t>
+      </w:r>
+    </w:p>
+    <w:p>
+      <w:r>
+        <w:t>This was very easy as well.</w:t>
       </w:r>
     </w:p>
     <w:p>
@@ -724,10 +648,10 @@
           <w:lang w:eastAsia="en-IN"/>
         </w:rPr>
         <w:drawing>
-          <wp:inline distT="0" distB="0" distL="0" distR="0" wp14:anchorId="2BC15E9A" wp14:editId="3B0E145E">
-            <wp:extent cx="3962400" cy="2790825"/>
-            <wp:effectExtent l="0" t="0" r="0" b="9525"/>
-            <wp:docPr id="14" name="Picture 14"/>
+          <wp:inline distT="0" distB="0" distL="0" distR="0" wp14:anchorId="258CBA28" wp14:editId="433C1AFA">
+            <wp:extent cx="4810125" cy="1304925"/>
+            <wp:effectExtent l="0" t="0" r="9525" b="9525"/>
+            <wp:docPr id="12" name="Picture 12"/>
             <wp:cNvGraphicFramePr>
               <a:graphicFrameLocks xmlns:a="http://schemas.openxmlformats.org/drawingml/2006/main" noChangeAspect="1"/>
             </wp:cNvGraphicFramePr>
@@ -747,7 +671,7 @@
                   <pic:spPr>
                     <a:xfrm>
                       <a:off x="0" y="0"/>
-                      <a:ext cx="3962400" cy="2790825"/>
+                      <a:ext cx="4810125" cy="1304925"/>
                     </a:xfrm>
                     <a:prstGeom prst="rect">
                       <a:avLst/>
@@ -760,18 +684,15 @@
         </w:drawing>
       </w:r>
     </w:p>
-    <w:p>
-      <w:r>
-        <w:lastRenderedPageBreak/>
-        <w:t>Level 9 -&gt; Level 10</w:t>
-      </w:r>
-    </w:p>
-    <w:p>
-      <w:r>
-        <w:t xml:space="preserve">This was a bit tricky as I initially tried using base 64. Eventually after I tried using </w:t>
-      </w:r>
-      <w:r>
-        <w:t xml:space="preserve">strings </w:t>
+    <w:p/>
+    <w:p>
+      <w:r>
+        <w:t>Level 8 -&gt; Level 9</w:t>
+      </w:r>
+    </w:p>
+    <w:p>
+      <w:r>
+        <w:t xml:space="preserve">A simple sort </w:t>
       </w:r>
       <w:proofErr w:type="spellStart"/>
       <w:r>
@@ -779,21 +700,55 @@
       </w:r>
       <w:proofErr w:type="spellEnd"/>
       <w:r>
-        <w:t xml:space="preserve"> I was able to decode the script and get the correct password which has many appending “=”. We basically have two sets of strings which come close to the password. I have to try out both and see which one is the correct password.</w:t>
-      </w:r>
-    </w:p>
-    <w:p>
-      <w:r>
-        <w:t xml:space="preserve"> </w:t>
-      </w:r>
-    </w:p>
-    <w:p>
-      <w:r>
+        <w:t xml:space="preserve"> pipelined into a </w:t>
+      </w:r>
+      <w:proofErr w:type="spellStart"/>
+      <w:r>
+        <w:t>uniq</w:t>
+      </w:r>
+      <w:proofErr w:type="spellEnd"/>
+      <w:r>
+        <w:t xml:space="preserve"> command gives the only line with the password. This was pretty easy and simple</w:t>
+      </w:r>
+    </w:p>
+    <w:p>
+      <w:pPr>
+        <w:rPr>
+          <w:b/>
+        </w:rPr>
+      </w:pPr>
+      <w:r>
+        <w:rPr>
+          <w:b/>
+        </w:rPr>
+        <w:t xml:space="preserve">Sort data.txt | </w:t>
+      </w:r>
+      <w:proofErr w:type="spellStart"/>
+      <w:r>
+        <w:rPr>
+          <w:b/>
+        </w:rPr>
+        <w:t>uniq</w:t>
+      </w:r>
+      <w:proofErr w:type="spellEnd"/>
+      <w:r>
+        <w:rPr>
+          <w:b/>
+        </w:rPr>
+        <w:t xml:space="preserve"> -c</w:t>
+      </w:r>
+    </w:p>
+    <w:p>
+      <w:r>
+        <w:rPr>
+          <w:noProof/>
+          <w:lang w:eastAsia="en-IN"/>
+        </w:rPr>
         <w:drawing>
-          <wp:inline distT="0" distB="0" distL="0" distR="0" wp14:anchorId="634CEAED" wp14:editId="38481415">
-            <wp:extent cx="5731510" cy="3567430"/>
-            <wp:effectExtent l="0" t="0" r="0" b="1270"/>
-            <wp:docPr id="10" name="Picture 10"/>
+          <wp:inline distT="0" distB="0" distL="0" distR="0" wp14:anchorId="2BC15E9A" wp14:editId="3B0E145E">
+            <wp:extent cx="3962400" cy="2790825"/>
+            <wp:effectExtent l="0" t="0" r="0" b="9525"/>
+            <wp:docPr id="14" name="Picture 14"/>
             <wp:cNvGraphicFramePr>
               <a:graphicFrameLocks xmlns:a="http://schemas.openxmlformats.org/drawingml/2006/main" noChangeAspect="1"/>
             </wp:cNvGraphicFramePr>
@@ -813,7 +768,7 @@
                   <pic:spPr>
                     <a:xfrm>
                       <a:off x="0" y="0"/>
-                      <a:ext cx="5731510" cy="3567430"/>
+                      <a:ext cx="3962400" cy="2790825"/>
                     </a:xfrm>
                     <a:prstGeom prst="rect">
                       <a:avLst/>
@@ -826,24 +781,44 @@
         </w:drawing>
       </w:r>
     </w:p>
-    <w:p/>
-    <w:p>
-      <w:r>
-        <w:t>Level 10 -&gt; Level 11</w:t>
-      </w:r>
-    </w:p>
-    <w:p>
-      <w:r>
-        <w:t>This was pretty easy and simple again. I just had to run the base64 command and decode it, that gave me the password for the next level.</w:t>
-      </w:r>
-    </w:p>
-    <w:p>
-      <w:r>
+    <w:p>
+      <w:r>
+        <w:lastRenderedPageBreak/>
+        <w:t>Level 9 -&gt; Level 10</w:t>
+      </w:r>
+    </w:p>
+    <w:p>
+      <w:r>
+        <w:t xml:space="preserve">This was a bit tricky as I initially tried using base 64. Eventually after I tried using </w:t>
+      </w:r>
+      <w:r>
+        <w:t xml:space="preserve">strings </w:t>
+      </w:r>
+      <w:proofErr w:type="spellStart"/>
+      <w:r>
+        <w:t>cmd</w:t>
+      </w:r>
+      <w:proofErr w:type="spellEnd"/>
+      <w:r>
+        <w:t xml:space="preserve"> I was able to decode the script and get the correct password which has many appending “=”. We basically have two sets of strings which come close to the password. I have to try out both and see which one is the correct password.</w:t>
+      </w:r>
+    </w:p>
+    <w:p>
+      <w:r>
+        <w:t xml:space="preserve"> </w:t>
+      </w:r>
+    </w:p>
+    <w:p>
+      <w:r>
+        <w:rPr>
+          <w:noProof/>
+          <w:lang w:eastAsia="en-IN"/>
+        </w:rPr>
         <w:drawing>
-          <wp:inline distT="0" distB="0" distL="0" distR="0" wp14:anchorId="3F3329CF" wp14:editId="77F30C07">
-            <wp:extent cx="4673600" cy="1092200"/>
-            <wp:effectExtent l="0" t="0" r="0" b="0"/>
-            <wp:docPr id="13" name="Picture 13"/>
+          <wp:inline distT="0" distB="0" distL="0" distR="0" wp14:anchorId="634CEAED" wp14:editId="38481415">
+            <wp:extent cx="5731510" cy="3567430"/>
+            <wp:effectExtent l="0" t="0" r="0" b="1270"/>
+            <wp:docPr id="10" name="Picture 10"/>
             <wp:cNvGraphicFramePr>
               <a:graphicFrameLocks xmlns:a="http://schemas.openxmlformats.org/drawingml/2006/main" noChangeAspect="1"/>
             </wp:cNvGraphicFramePr>
@@ -863,6 +838,68 @@
                   <pic:spPr>
                     <a:xfrm>
                       <a:off x="0" y="0"/>
+                      <a:ext cx="5731510" cy="3567430"/>
+                    </a:xfrm>
+                    <a:prstGeom prst="rect">
+                      <a:avLst/>
+                    </a:prstGeom>
+                  </pic:spPr>
+                </pic:pic>
+              </a:graphicData>
+            </a:graphic>
+          </wp:inline>
+        </w:drawing>
+      </w:r>
+    </w:p>
+    <w:p/>
+    <w:p>
+      <w:r>
+        <w:t>Level 10 -&gt; Level 11</w:t>
+      </w:r>
+    </w:p>
+    <w:p>
+      <w:r>
+        <w:t xml:space="preserve">This was pretty easy and simple again. I just had to run the base64 command and decode </w:t>
+      </w:r>
+      <w:proofErr w:type="gramStart"/>
+      <w:r>
+        <w:t>it, that</w:t>
+      </w:r>
+      <w:proofErr w:type="gramEnd"/>
+      <w:r>
+        <w:t xml:space="preserve"> gave me the password for the next level.</w:t>
+      </w:r>
+    </w:p>
+    <w:p>
+      <w:r>
+        <w:rPr>
+          <w:noProof/>
+          <w:lang w:eastAsia="en-IN"/>
+        </w:rPr>
+        <w:drawing>
+          <wp:inline distT="0" distB="0" distL="0" distR="0" wp14:anchorId="3F3329CF" wp14:editId="77F30C07">
+            <wp:extent cx="4673600" cy="1092200"/>
+            <wp:effectExtent l="0" t="0" r="0" b="0"/>
+            <wp:docPr id="13" name="Picture 13"/>
+            <wp:cNvGraphicFramePr>
+              <a:graphicFrameLocks xmlns:a="http://schemas.openxmlformats.org/drawingml/2006/main" noChangeAspect="1"/>
+            </wp:cNvGraphicFramePr>
+            <a:graphic xmlns:a="http://schemas.openxmlformats.org/drawingml/2006/main">
+              <a:graphicData uri="http://schemas.openxmlformats.org/drawingml/2006/picture">
+                <pic:pic xmlns:pic="http://schemas.openxmlformats.org/drawingml/2006/picture">
+                  <pic:nvPicPr>
+                    <pic:cNvPr id="1" name=""/>
+                    <pic:cNvPicPr/>
+                  </pic:nvPicPr>
+                  <pic:blipFill>
+                    <a:blip r:embed="rId17"/>
+                    <a:stretch>
+                      <a:fillRect/>
+                    </a:stretch>
+                  </pic:blipFill>
+                  <pic:spPr>
+                    <a:xfrm>
+                      <a:off x="0" y="0"/>
                       <a:ext cx="4673600" cy="1092200"/>
                     </a:xfrm>
                     <a:prstGeom prst="rect">
@@ -877,6 +914,605 @@
       </w:r>
     </w:p>
     <w:p/>
+    <w:p/>
+    <w:p/>
+    <w:p/>
+    <w:p/>
+    <w:p>
+      <w:r>
+        <w:lastRenderedPageBreak/>
+        <w:t>Level 11 -&gt; Level 12</w:t>
+      </w:r>
+    </w:p>
+    <w:p>
+      <w:r>
+        <w:t xml:space="preserve">This particular challenge totally stumped me. I was in a doubt whether we have to use strings </w:t>
+      </w:r>
+      <w:proofErr w:type="spellStart"/>
+      <w:r>
+        <w:t>cmd</w:t>
+      </w:r>
+      <w:proofErr w:type="spellEnd"/>
+      <w:r>
+        <w:t xml:space="preserve"> or </w:t>
+      </w:r>
+      <w:proofErr w:type="spellStart"/>
+      <w:proofErr w:type="gramStart"/>
+      <w:r>
+        <w:t>tr</w:t>
+      </w:r>
+      <w:proofErr w:type="spellEnd"/>
+      <w:proofErr w:type="gramEnd"/>
+      <w:r>
+        <w:t xml:space="preserve"> command. Eventually I looked up the solution on the internet and just copied it here to progress to another level. </w:t>
+      </w:r>
+    </w:p>
+    <w:p>
+      <w:r>
+        <w:rPr>
+          <w:noProof/>
+          <w:lang w:eastAsia="en-IN"/>
+        </w:rPr>
+        <w:drawing>
+          <wp:inline distT="0" distB="0" distL="0" distR="0" wp14:anchorId="1CC4B262" wp14:editId="7139D6A6">
+            <wp:extent cx="5731510" cy="1222375"/>
+            <wp:effectExtent l="0" t="0" r="0" b="0"/>
+            <wp:docPr id="6" name="Picture 6"/>
+            <wp:cNvGraphicFramePr>
+              <a:graphicFrameLocks xmlns:a="http://schemas.openxmlformats.org/drawingml/2006/main" noChangeAspect="1"/>
+            </wp:cNvGraphicFramePr>
+            <a:graphic xmlns:a="http://schemas.openxmlformats.org/drawingml/2006/main">
+              <a:graphicData uri="http://schemas.openxmlformats.org/drawingml/2006/picture">
+                <pic:pic xmlns:pic="http://schemas.openxmlformats.org/drawingml/2006/picture">
+                  <pic:nvPicPr>
+                    <pic:cNvPr id="1" name=""/>
+                    <pic:cNvPicPr/>
+                  </pic:nvPicPr>
+                  <pic:blipFill>
+                    <a:blip r:embed="rId18"/>
+                    <a:stretch>
+                      <a:fillRect/>
+                    </a:stretch>
+                  </pic:blipFill>
+                  <pic:spPr>
+                    <a:xfrm>
+                      <a:off x="0" y="0"/>
+                      <a:ext cx="5731510" cy="1222375"/>
+                    </a:xfrm>
+                    <a:prstGeom prst="rect">
+                      <a:avLst/>
+                    </a:prstGeom>
+                  </pic:spPr>
+                </pic:pic>
+              </a:graphicData>
+            </a:graphic>
+          </wp:inline>
+        </w:drawing>
+      </w:r>
+    </w:p>
+    <w:p/>
+    <w:p>
+      <w:r>
+        <w:t>Level12 -&gt; Level 13:-</w:t>
+      </w:r>
+    </w:p>
+    <w:p>
+      <w:r>
+        <w:t>This particular challenge was way beyond my knowledge. I did not have any working knowledge about signatures and how to use them in identifying the compression of a file. So I took help from google in removing all kinds of compression till I found my file containing the password. I found this to be a unique way of storing passwords. As it has so many layers of compression.</w:t>
+      </w:r>
+    </w:p>
+    <w:p/>
+    <w:p>
+      <w:r>
+        <w:rPr>
+          <w:noProof/>
+          <w:lang w:eastAsia="en-IN"/>
+        </w:rPr>
+        <w:drawing>
+          <wp:inline distT="0" distB="0" distL="0" distR="0" wp14:anchorId="57B66A3A" wp14:editId="0CF4C761">
+            <wp:extent cx="5731510" cy="3094355"/>
+            <wp:effectExtent l="0" t="0" r="0" b="4445"/>
+            <wp:docPr id="15" name="Picture 15"/>
+            <wp:cNvGraphicFramePr>
+              <a:graphicFrameLocks xmlns:a="http://schemas.openxmlformats.org/drawingml/2006/main" noChangeAspect="1"/>
+            </wp:cNvGraphicFramePr>
+            <a:graphic xmlns:a="http://schemas.openxmlformats.org/drawingml/2006/main">
+              <a:graphicData uri="http://schemas.openxmlformats.org/drawingml/2006/picture">
+                <pic:pic xmlns:pic="http://schemas.openxmlformats.org/drawingml/2006/picture">
+                  <pic:nvPicPr>
+                    <pic:cNvPr id="1" name=""/>
+                    <pic:cNvPicPr/>
+                  </pic:nvPicPr>
+                  <pic:blipFill>
+                    <a:blip r:embed="rId19"/>
+                    <a:stretch>
+                      <a:fillRect/>
+                    </a:stretch>
+                  </pic:blipFill>
+                  <pic:spPr>
+                    <a:xfrm>
+                      <a:off x="0" y="0"/>
+                      <a:ext cx="5731510" cy="3094355"/>
+                    </a:xfrm>
+                    <a:prstGeom prst="rect">
+                      <a:avLst/>
+                    </a:prstGeom>
+                  </pic:spPr>
+                </pic:pic>
+              </a:graphicData>
+            </a:graphic>
+          </wp:inline>
+        </w:drawing>
+      </w:r>
+    </w:p>
+    <w:p>
+      <w:r>
+        <w:t>Below is the list of commands I used to reach to the final destination.</w:t>
+      </w:r>
+    </w:p>
+    <w:p>
+      <w:r>
+        <w:rPr>
+          <w:noProof/>
+          <w:lang w:eastAsia="en-IN"/>
+        </w:rPr>
+        <w:lastRenderedPageBreak/>
+        <w:drawing>
+          <wp:inline distT="0" distB="0" distL="0" distR="0" wp14:anchorId="725F955C" wp14:editId="53A4DA04">
+            <wp:extent cx="5731510" cy="3076575"/>
+            <wp:effectExtent l="0" t="0" r="0" b="0"/>
+            <wp:docPr id="16" name="Picture 16"/>
+            <wp:cNvGraphicFramePr>
+              <a:graphicFrameLocks xmlns:a="http://schemas.openxmlformats.org/drawingml/2006/main" noChangeAspect="1"/>
+            </wp:cNvGraphicFramePr>
+            <a:graphic xmlns:a="http://schemas.openxmlformats.org/drawingml/2006/main">
+              <a:graphicData uri="http://schemas.openxmlformats.org/drawingml/2006/picture">
+                <pic:pic xmlns:pic="http://schemas.openxmlformats.org/drawingml/2006/picture">
+                  <pic:nvPicPr>
+                    <pic:cNvPr id="1" name=""/>
+                    <pic:cNvPicPr/>
+                  </pic:nvPicPr>
+                  <pic:blipFill>
+                    <a:blip r:embed="rId20"/>
+                    <a:stretch>
+                      <a:fillRect/>
+                    </a:stretch>
+                  </pic:blipFill>
+                  <pic:spPr>
+                    <a:xfrm>
+                      <a:off x="0" y="0"/>
+                      <a:ext cx="5731510" cy="3076575"/>
+                    </a:xfrm>
+                    <a:prstGeom prst="rect">
+                      <a:avLst/>
+                    </a:prstGeom>
+                  </pic:spPr>
+                </pic:pic>
+              </a:graphicData>
+            </a:graphic>
+          </wp:inline>
+        </w:drawing>
+      </w:r>
+    </w:p>
+    <w:p/>
+    <w:p>
+      <w:r>
+        <w:t>Level 13 -&gt; level 14:</w:t>
+      </w:r>
+    </w:p>
+    <w:p>
+      <w:r>
+        <w:t xml:space="preserve">I first downloaded the </w:t>
+      </w:r>
+      <w:proofErr w:type="spellStart"/>
+      <w:r>
+        <w:t>sshkey.private</w:t>
+      </w:r>
+      <w:proofErr w:type="spellEnd"/>
+      <w:r>
+        <w:t xml:space="preserve"> from the Linux VM onto my windows desktop using FileZilla.</w:t>
+      </w:r>
+    </w:p>
+    <w:p>
+      <w:r>
+        <w:rPr>
+          <w:noProof/>
+          <w:lang w:eastAsia="en-IN"/>
+        </w:rPr>
+        <w:drawing>
+          <wp:inline distT="0" distB="0" distL="0" distR="0" wp14:anchorId="5E7AF354" wp14:editId="7ACBBE59">
+            <wp:extent cx="5731510" cy="3035935"/>
+            <wp:effectExtent l="0" t="0" r="2540" b="0"/>
+            <wp:docPr id="17" name="Picture 17"/>
+            <wp:cNvGraphicFramePr>
+              <a:graphicFrameLocks xmlns:a="http://schemas.openxmlformats.org/drawingml/2006/main" noChangeAspect="1"/>
+            </wp:cNvGraphicFramePr>
+            <a:graphic xmlns:a="http://schemas.openxmlformats.org/drawingml/2006/main">
+              <a:graphicData uri="http://schemas.openxmlformats.org/drawingml/2006/picture">
+                <pic:pic xmlns:pic="http://schemas.openxmlformats.org/drawingml/2006/picture">
+                  <pic:nvPicPr>
+                    <pic:cNvPr id="1" name=""/>
+                    <pic:cNvPicPr/>
+                  </pic:nvPicPr>
+                  <pic:blipFill>
+                    <a:blip r:embed="rId21"/>
+                    <a:stretch>
+                      <a:fillRect/>
+                    </a:stretch>
+                  </pic:blipFill>
+                  <pic:spPr>
+                    <a:xfrm>
+                      <a:off x="0" y="0"/>
+                      <a:ext cx="5731510" cy="3035935"/>
+                    </a:xfrm>
+                    <a:prstGeom prst="rect">
+                      <a:avLst/>
+                    </a:prstGeom>
+                  </pic:spPr>
+                </pic:pic>
+              </a:graphicData>
+            </a:graphic>
+          </wp:inline>
+        </w:drawing>
+      </w:r>
+    </w:p>
+    <w:p>
+      <w:r>
+        <w:t>Then I modified the permissions on the file to ensure only I had full permissions to execute/manipulate the file.</w:t>
+      </w:r>
+    </w:p>
+    <w:p>
+      <w:r>
+        <w:rPr>
+          <w:noProof/>
+          <w:lang w:eastAsia="en-IN"/>
+        </w:rPr>
+        <w:drawing>
+          <wp:inline distT="0" distB="0" distL="0" distR="0" wp14:anchorId="01CDF7E2" wp14:editId="106F28B3">
+            <wp:extent cx="5731510" cy="727710"/>
+            <wp:effectExtent l="0" t="0" r="2540" b="0"/>
+            <wp:docPr id="18" name="Picture 18"/>
+            <wp:cNvGraphicFramePr>
+              <a:graphicFrameLocks xmlns:a="http://schemas.openxmlformats.org/drawingml/2006/main" noChangeAspect="1"/>
+            </wp:cNvGraphicFramePr>
+            <a:graphic xmlns:a="http://schemas.openxmlformats.org/drawingml/2006/main">
+              <a:graphicData uri="http://schemas.openxmlformats.org/drawingml/2006/picture">
+                <pic:pic xmlns:pic="http://schemas.openxmlformats.org/drawingml/2006/picture">
+                  <pic:nvPicPr>
+                    <pic:cNvPr id="1" name=""/>
+                    <pic:cNvPicPr/>
+                  </pic:nvPicPr>
+                  <pic:blipFill>
+                    <a:blip r:embed="rId22"/>
+                    <a:stretch>
+                      <a:fillRect/>
+                    </a:stretch>
+                  </pic:blipFill>
+                  <pic:spPr>
+                    <a:xfrm>
+                      <a:off x="0" y="0"/>
+                      <a:ext cx="5731510" cy="727710"/>
+                    </a:xfrm>
+                    <a:prstGeom prst="rect">
+                      <a:avLst/>
+                    </a:prstGeom>
+                  </pic:spPr>
+                </pic:pic>
+              </a:graphicData>
+            </a:graphic>
+          </wp:inline>
+        </w:drawing>
+      </w:r>
+    </w:p>
+    <w:p/>
+    <w:p>
+      <w:r>
+        <w:lastRenderedPageBreak/>
+        <w:t>So the result now looks like this:</w:t>
+      </w:r>
+    </w:p>
+    <w:p>
+      <w:r>
+        <w:rPr>
+          <w:noProof/>
+          <w:lang w:eastAsia="en-IN"/>
+        </w:rPr>
+        <w:drawing>
+          <wp:inline distT="0" distB="0" distL="0" distR="0" wp14:anchorId="3350AA21" wp14:editId="1CE8259C">
+            <wp:extent cx="5731510" cy="243840"/>
+            <wp:effectExtent l="0" t="0" r="2540" b="3810"/>
+            <wp:docPr id="19" name="Picture 19"/>
+            <wp:cNvGraphicFramePr>
+              <a:graphicFrameLocks xmlns:a="http://schemas.openxmlformats.org/drawingml/2006/main" noChangeAspect="1"/>
+            </wp:cNvGraphicFramePr>
+            <a:graphic xmlns:a="http://schemas.openxmlformats.org/drawingml/2006/main">
+              <a:graphicData uri="http://schemas.openxmlformats.org/drawingml/2006/picture">
+                <pic:pic xmlns:pic="http://schemas.openxmlformats.org/drawingml/2006/picture">
+                  <pic:nvPicPr>
+                    <pic:cNvPr id="1" name=""/>
+                    <pic:cNvPicPr/>
+                  </pic:nvPicPr>
+                  <pic:blipFill>
+                    <a:blip r:embed="rId23"/>
+                    <a:stretch>
+                      <a:fillRect/>
+                    </a:stretch>
+                  </pic:blipFill>
+                  <pic:spPr>
+                    <a:xfrm>
+                      <a:off x="0" y="0"/>
+                      <a:ext cx="5731510" cy="243840"/>
+                    </a:xfrm>
+                    <a:prstGeom prst="rect">
+                      <a:avLst/>
+                    </a:prstGeom>
+                  </pic:spPr>
+                </pic:pic>
+              </a:graphicData>
+            </a:graphic>
+          </wp:inline>
+        </w:drawing>
+      </w:r>
+    </w:p>
+    <w:p>
+      <w:r>
+        <w:t xml:space="preserve">Then I used the private key to SSH into the VM as Bandit14 user. If we don’t have password </w:t>
+      </w:r>
+      <w:r>
+        <w:t xml:space="preserve">to login to a server via </w:t>
+      </w:r>
+      <w:proofErr w:type="spellStart"/>
+      <w:r>
+        <w:t>SSh</w:t>
+      </w:r>
+      <w:proofErr w:type="spellEnd"/>
+      <w:r>
+        <w:t>. We can also use a private key to SSH.</w:t>
+      </w:r>
+    </w:p>
+    <w:p>
+      <w:r>
+        <w:t xml:space="preserve">So below is the result of the </w:t>
+      </w:r>
+      <w:proofErr w:type="spellStart"/>
+      <w:proofErr w:type="gramStart"/>
+      <w:r>
+        <w:t>ssh</w:t>
+      </w:r>
+      <w:proofErr w:type="spellEnd"/>
+      <w:proofErr w:type="gramEnd"/>
+      <w:r>
+        <w:t xml:space="preserve"> using a private key.</w:t>
+      </w:r>
+    </w:p>
+    <w:p>
+      <w:r>
+        <w:rPr>
+          <w:noProof/>
+          <w:lang w:eastAsia="en-IN"/>
+        </w:rPr>
+        <w:drawing>
+          <wp:inline distT="0" distB="0" distL="0" distR="0" wp14:anchorId="35FFA09A" wp14:editId="4A0EA0D2">
+            <wp:extent cx="5731510" cy="134620"/>
+            <wp:effectExtent l="0" t="0" r="2540" b="0"/>
+            <wp:docPr id="20" name="Picture 20"/>
+            <wp:cNvGraphicFramePr>
+              <a:graphicFrameLocks xmlns:a="http://schemas.openxmlformats.org/drawingml/2006/main" noChangeAspect="1"/>
+            </wp:cNvGraphicFramePr>
+            <a:graphic xmlns:a="http://schemas.openxmlformats.org/drawingml/2006/main">
+              <a:graphicData uri="http://schemas.openxmlformats.org/drawingml/2006/picture">
+                <pic:pic xmlns:pic="http://schemas.openxmlformats.org/drawingml/2006/picture">
+                  <pic:nvPicPr>
+                    <pic:cNvPr id="1" name=""/>
+                    <pic:cNvPicPr/>
+                  </pic:nvPicPr>
+                  <pic:blipFill>
+                    <a:blip r:embed="rId24"/>
+                    <a:stretch>
+                      <a:fillRect/>
+                    </a:stretch>
+                  </pic:blipFill>
+                  <pic:spPr>
+                    <a:xfrm>
+                      <a:off x="0" y="0"/>
+                      <a:ext cx="5731510" cy="134620"/>
+                    </a:xfrm>
+                    <a:prstGeom prst="rect">
+                      <a:avLst/>
+                    </a:prstGeom>
+                  </pic:spPr>
+                </pic:pic>
+              </a:graphicData>
+            </a:graphic>
+          </wp:inline>
+        </w:drawing>
+      </w:r>
+    </w:p>
+    <w:p>
+      <w:r>
+        <w:rPr>
+          <w:noProof/>
+          <w:lang w:eastAsia="en-IN"/>
+        </w:rPr>
+        <w:drawing>
+          <wp:inline distT="0" distB="0" distL="0" distR="0" wp14:anchorId="6033AAD1" wp14:editId="53699A58">
+            <wp:extent cx="5731510" cy="3110230"/>
+            <wp:effectExtent l="0" t="0" r="2540" b="0"/>
+            <wp:docPr id="21" name="Picture 21"/>
+            <wp:cNvGraphicFramePr>
+              <a:graphicFrameLocks xmlns:a="http://schemas.openxmlformats.org/drawingml/2006/main" noChangeAspect="1"/>
+            </wp:cNvGraphicFramePr>
+            <a:graphic xmlns:a="http://schemas.openxmlformats.org/drawingml/2006/main">
+              <a:graphicData uri="http://schemas.openxmlformats.org/drawingml/2006/picture">
+                <pic:pic xmlns:pic="http://schemas.openxmlformats.org/drawingml/2006/picture">
+                  <pic:nvPicPr>
+                    <pic:cNvPr id="1" name=""/>
+                    <pic:cNvPicPr/>
+                  </pic:nvPicPr>
+                  <pic:blipFill>
+                    <a:blip r:embed="rId25"/>
+                    <a:stretch>
+                      <a:fillRect/>
+                    </a:stretch>
+                  </pic:blipFill>
+                  <pic:spPr>
+                    <a:xfrm>
+                      <a:off x="0" y="0"/>
+                      <a:ext cx="5731510" cy="3110230"/>
+                    </a:xfrm>
+                    <a:prstGeom prst="rect">
+                      <a:avLst/>
+                    </a:prstGeom>
+                  </pic:spPr>
+                </pic:pic>
+              </a:graphicData>
+            </a:graphic>
+          </wp:inline>
+        </w:drawing>
+      </w:r>
+    </w:p>
+    <w:p>
+      <w:r>
+        <w:t>Now I just have to cat the file at the specified location.</w:t>
+      </w:r>
+    </w:p>
+    <w:p>
+      <w:r>
+        <w:rPr>
+          <w:noProof/>
+          <w:lang w:eastAsia="en-IN"/>
+        </w:rPr>
+        <w:drawing>
+          <wp:inline distT="0" distB="0" distL="0" distR="0" wp14:anchorId="6228E6CA" wp14:editId="52137529">
+            <wp:extent cx="5731510" cy="1203960"/>
+            <wp:effectExtent l="0" t="0" r="2540" b="0"/>
+            <wp:docPr id="22" name="Picture 22"/>
+            <wp:cNvGraphicFramePr>
+              <a:graphicFrameLocks xmlns:a="http://schemas.openxmlformats.org/drawingml/2006/main" noChangeAspect="1"/>
+            </wp:cNvGraphicFramePr>
+            <a:graphic xmlns:a="http://schemas.openxmlformats.org/drawingml/2006/main">
+              <a:graphicData uri="http://schemas.openxmlformats.org/drawingml/2006/picture">
+                <pic:pic xmlns:pic="http://schemas.openxmlformats.org/drawingml/2006/picture">
+                  <pic:nvPicPr>
+                    <pic:cNvPr id="1" name=""/>
+                    <pic:cNvPicPr/>
+                  </pic:nvPicPr>
+                  <pic:blipFill>
+                    <a:blip r:embed="rId26"/>
+                    <a:stretch>
+                      <a:fillRect/>
+                    </a:stretch>
+                  </pic:blipFill>
+                  <pic:spPr>
+                    <a:xfrm>
+                      <a:off x="0" y="0"/>
+                      <a:ext cx="5731510" cy="1203960"/>
+                    </a:xfrm>
+                    <a:prstGeom prst="rect">
+                      <a:avLst/>
+                    </a:prstGeom>
+                  </pic:spPr>
+                </pic:pic>
+              </a:graphicData>
+            </a:graphic>
+          </wp:inline>
+        </w:drawing>
+      </w:r>
+    </w:p>
+    <w:p>
+      <w:r>
+        <w:t xml:space="preserve">This whole level 13 -&gt; Level 14 has sent me down a rabbit hole which has really made me learn new things. </w:t>
+      </w:r>
+    </w:p>
+    <w:p>
+      <w:pPr>
+        <w:pStyle w:val="ListParagraph"/>
+        <w:numPr>
+          <w:ilvl w:val="0"/>
+          <w:numId w:val="1"/>
+        </w:numPr>
+      </w:pPr>
+      <w:r>
+        <w:t xml:space="preserve">Initially I was not able download the </w:t>
+      </w:r>
+      <w:proofErr w:type="spellStart"/>
+      <w:r>
+        <w:t>sshprivate.key</w:t>
+      </w:r>
+      <w:proofErr w:type="spellEnd"/>
+      <w:r>
+        <w:t xml:space="preserve"> from the Linux </w:t>
+      </w:r>
+      <w:proofErr w:type="spellStart"/>
+      <w:r>
+        <w:t>Vm</w:t>
+      </w:r>
+      <w:proofErr w:type="spellEnd"/>
+      <w:r>
+        <w:t xml:space="preserve"> to a Windows machine. So I had to figure out the best way to do that via a CLI. I came across </w:t>
+      </w:r>
+      <w:proofErr w:type="spellStart"/>
+      <w:r>
+        <w:t>pscp</w:t>
+      </w:r>
+      <w:proofErr w:type="spellEnd"/>
+      <w:r>
+        <w:t xml:space="preserve"> which is thought would be useful but for some reason I found out that it did not allow me to establish an SSH connection directly. </w:t>
+      </w:r>
+    </w:p>
+    <w:p>
+      <w:pPr>
+        <w:pStyle w:val="ListParagraph"/>
+        <w:numPr>
+          <w:ilvl w:val="0"/>
+          <w:numId w:val="1"/>
+        </w:numPr>
+      </w:pPr>
+      <w:r>
+        <w:t xml:space="preserve">So I eventually had to resort to using a GUI tool like FileZilla to make the file transfer. </w:t>
+      </w:r>
+    </w:p>
+    <w:p>
+      <w:pPr>
+        <w:pStyle w:val="ListParagraph"/>
+      </w:pPr>
+    </w:p>
+    <w:p>
+      <w:pPr>
+        <w:pStyle w:val="ListParagraph"/>
+        <w:numPr>
+          <w:ilvl w:val="0"/>
+          <w:numId w:val="1"/>
+        </w:numPr>
+      </w:pPr>
+      <w:r>
+        <w:t>Later I came across WSL in Windows Systems which will allow you to run a Linux Environment on your Windows machine that will allow you to use your Windows machine like a Linux System.</w:t>
+      </w:r>
+    </w:p>
+    <w:p>
+      <w:r>
+        <w:lastRenderedPageBreak/>
+        <w:t xml:space="preserve">So I finally installed a Linux </w:t>
+      </w:r>
+      <w:proofErr w:type="gramStart"/>
+      <w:r>
+        <w:t>Distro(</w:t>
+      </w:r>
+      <w:proofErr w:type="gramEnd"/>
+      <w:r>
+        <w:t>Ubuntu) on my Windows 10 and used it to finish the remaining</w:t>
+      </w:r>
+      <w:r>
+        <w:t xml:space="preserve"> tasks to complete this level.</w:t>
+      </w:r>
+    </w:p>
+    <w:p>
+      <w:bookmarkStart w:id="0" w:name="_GoBack"/>
+      <w:bookmarkEnd w:id="0"/>
+      <w:r>
+        <w:t xml:space="preserve"> </w:t>
+      </w:r>
+    </w:p>
     <w:sectPr>
       <w:pgSz w:w="11906" w:h="16838"/>
       <w:pgMar w:top="1440" w:right="1440" w:bottom="1440" w:left="1440" w:header="708" w:footer="708" w:gutter="0"/>
@@ -887,8 +1523,105 @@
 </w:document>
 </file>
 
+<file path=word/numbering.xml><?xml version="1.0" encoding="utf-8"?>
+<w:numbering xmlns:wpc="http://schemas.microsoft.com/office/word/2010/wordprocessingCanvas" xmlns:cx="http://schemas.microsoft.com/office/drawing/2014/chartex" xmlns:cx1="http://schemas.microsoft.com/office/drawing/2015/9/8/chartex" xmlns:mc="http://schemas.openxmlformats.org/markup-compatibility/2006" xmlns:o="urn:schemas-microsoft-com:office:office" xmlns:r="http://schemas.openxmlformats.org/officeDocument/2006/relationships" xmlns:m="http://schemas.openxmlformats.org/officeDocument/2006/math" xmlns:v="urn:schemas-microsoft-com:vml" xmlns:wp14="http://schemas.microsoft.com/office/word/2010/wordprocessingDrawing" xmlns:wp="http://schemas.openxmlformats.org/drawingml/2006/wordprocessingDrawing" xmlns:w10="urn:schemas-microsoft-com:office:word" xmlns:w="http://schemas.openxmlformats.org/wordprocessingml/2006/main" xmlns:w14="http://schemas.microsoft.com/office/word/2010/wordml" xmlns:w15="http://schemas.microsoft.com/office/word/2012/wordml" xmlns:w16se="http://schemas.microsoft.com/office/word/2015/wordml/symex" xmlns:wpg="http://schemas.microsoft.com/office/word/2010/wordprocessingGroup" xmlns:wpi="http://schemas.microsoft.com/office/word/2010/wordprocessingInk" xmlns:wne="http://schemas.microsoft.com/office/word/2006/wordml" xmlns:wps="http://schemas.microsoft.com/office/word/2010/wordprocessingShape" mc:Ignorable="w14 w15 w16se wp14">
+  <w:abstractNum w:abstractNumId="0" w15:restartNumberingAfterBreak="0">
+    <w:nsid w:val="245B6C1B"/>
+    <w:multiLevelType w:val="hybridMultilevel"/>
+    <w:tmpl w:val="9C32C162"/>
+    <w:lvl w:ilvl="0" w:tplc="4009000F">
+      <w:start w:val="1"/>
+      <w:numFmt w:val="decimal"/>
+      <w:lvlText w:val="%1."/>
+      <w:lvlJc w:val="left"/>
+      <w:pPr>
+        <w:ind w:left="720" w:hanging="360"/>
+      </w:pPr>
+      <w:rPr>
+        <w:rFonts w:hint="default"/>
+      </w:rPr>
+    </w:lvl>
+    <w:lvl w:ilvl="1" w:tplc="40090019" w:tentative="1">
+      <w:start w:val="1"/>
+      <w:numFmt w:val="lowerLetter"/>
+      <w:lvlText w:val="%2."/>
+      <w:lvlJc w:val="left"/>
+      <w:pPr>
+        <w:ind w:left="1440" w:hanging="360"/>
+      </w:pPr>
+    </w:lvl>
+    <w:lvl w:ilvl="2" w:tplc="4009001B" w:tentative="1">
+      <w:start w:val="1"/>
+      <w:numFmt w:val="lowerRoman"/>
+      <w:lvlText w:val="%3."/>
+      <w:lvlJc w:val="right"/>
+      <w:pPr>
+        <w:ind w:left="2160" w:hanging="180"/>
+      </w:pPr>
+    </w:lvl>
+    <w:lvl w:ilvl="3" w:tplc="4009000F" w:tentative="1">
+      <w:start w:val="1"/>
+      <w:numFmt w:val="decimal"/>
+      <w:lvlText w:val="%4."/>
+      <w:lvlJc w:val="left"/>
+      <w:pPr>
+        <w:ind w:left="2880" w:hanging="360"/>
+      </w:pPr>
+    </w:lvl>
+    <w:lvl w:ilvl="4" w:tplc="40090019" w:tentative="1">
+      <w:start w:val="1"/>
+      <w:numFmt w:val="lowerLetter"/>
+      <w:lvlText w:val="%5."/>
+      <w:lvlJc w:val="left"/>
+      <w:pPr>
+        <w:ind w:left="3600" w:hanging="360"/>
+      </w:pPr>
+    </w:lvl>
+    <w:lvl w:ilvl="5" w:tplc="4009001B" w:tentative="1">
+      <w:start w:val="1"/>
+      <w:numFmt w:val="lowerRoman"/>
+      <w:lvlText w:val="%6."/>
+      <w:lvlJc w:val="right"/>
+      <w:pPr>
+        <w:ind w:left="4320" w:hanging="180"/>
+      </w:pPr>
+    </w:lvl>
+    <w:lvl w:ilvl="6" w:tplc="4009000F" w:tentative="1">
+      <w:start w:val="1"/>
+      <w:numFmt w:val="decimal"/>
+      <w:lvlText w:val="%7."/>
+      <w:lvlJc w:val="left"/>
+      <w:pPr>
+        <w:ind w:left="5040" w:hanging="360"/>
+      </w:pPr>
+    </w:lvl>
+    <w:lvl w:ilvl="7" w:tplc="40090019" w:tentative="1">
+      <w:start w:val="1"/>
+      <w:numFmt w:val="lowerLetter"/>
+      <w:lvlText w:val="%8."/>
+      <w:lvlJc w:val="left"/>
+      <w:pPr>
+        <w:ind w:left="5760" w:hanging="360"/>
+      </w:pPr>
+    </w:lvl>
+    <w:lvl w:ilvl="8" w:tplc="4009001B" w:tentative="1">
+      <w:start w:val="1"/>
+      <w:numFmt w:val="lowerRoman"/>
+      <w:lvlText w:val="%9."/>
+      <w:lvlJc w:val="right"/>
+      <w:pPr>
+        <w:ind w:left="6480" w:hanging="180"/>
+      </w:pPr>
+    </w:lvl>
+  </w:abstractNum>
+  <w:num w:numId="1">
+    <w:abstractNumId w:val="0"/>
+  </w:num>
+</w:numbering>
+</file>
+
 <file path=word/styles.xml><?xml version="1.0" encoding="utf-8"?>
-<w:styles xmlns:mc="http://schemas.openxmlformats.org/markup-compatibility/2006" xmlns:r="http://schemas.openxmlformats.org/officeDocument/2006/relationships" xmlns:w="http://schemas.openxmlformats.org/wordprocessingml/2006/main" xmlns:w14="http://schemas.microsoft.com/office/word/2010/wordml" xmlns:w15="http://schemas.microsoft.com/office/word/2012/wordml" xmlns:w16cex="http://schemas.microsoft.com/office/word/2018/wordml/cex" xmlns:w16cid="http://schemas.microsoft.com/office/word/2016/wordml/cid" xmlns:w16="http://schemas.microsoft.com/office/word/2018/wordml" xmlns:w16sdtdh="http://schemas.microsoft.com/office/word/2020/wordml/sdtdatahash" xmlns:w16se="http://schemas.microsoft.com/office/word/2015/wordml/symex" mc:Ignorable="w14 w15 w16se w16cid w16 w16cex w16sdtdh">
+<w:styles xmlns:mc="http://schemas.openxmlformats.org/markup-compatibility/2006" xmlns:r="http://schemas.openxmlformats.org/officeDocument/2006/relationships" xmlns:w="http://schemas.openxmlformats.org/wordprocessingml/2006/main" xmlns:w14="http://schemas.microsoft.com/office/word/2010/wordml" xmlns:w15="http://schemas.microsoft.com/office/word/2012/wordml" xmlns:w16se="http://schemas.microsoft.com/office/word/2015/wordml/symex" mc:Ignorable="w14 w15 w16se">
   <w:docDefaults>
     <w:rPrDefault>
       <w:rPr>
@@ -904,7 +1637,7 @@
       </w:pPr>
     </w:pPrDefault>
   </w:docDefaults>
-  <w:latentStyles w:defLockedState="0" w:defUIPriority="99" w:defSemiHidden="0" w:defUnhideWhenUsed="0" w:defQFormat="0" w:count="376">
+  <w:latentStyles w:defLockedState="0" w:defUIPriority="99" w:defSemiHidden="0" w:defUnhideWhenUsed="0" w:defQFormat="0" w:count="371">
     <w:lsdException w:name="Normal" w:uiPriority="0" w:qFormat="1"/>
     <w:lsdException w:name="heading 1" w:uiPriority="9" w:qFormat="1"/>
     <w:lsdException w:name="heading 2" w:semiHidden="1" w:uiPriority="9" w:unhideWhenUsed="1" w:qFormat="1"/>
@@ -1010,6 +1743,7 @@
     <w:lsdException w:name="HTML Sample" w:semiHidden="1" w:unhideWhenUsed="1"/>
     <w:lsdException w:name="HTML Typewriter" w:semiHidden="1" w:unhideWhenUsed="1"/>
     <w:lsdException w:name="HTML Variable" w:semiHidden="1" w:unhideWhenUsed="1"/>
+    <w:lsdException w:name="Normal Table" w:semiHidden="1" w:unhideWhenUsed="1"/>
     <w:lsdException w:name="annotation subject" w:semiHidden="1" w:unhideWhenUsed="1"/>
     <w:lsdException w:name="No List" w:semiHidden="1" w:unhideWhenUsed="1"/>
     <w:lsdException w:name="Outline List 1" w:semiHidden="1" w:unhideWhenUsed="1"/>
@@ -1052,8 +1786,11 @@
     <w:lsdException w:name="Table Contemporary" w:semiHidden="1" w:unhideWhenUsed="1"/>
     <w:lsdException w:name="Table Elegant" w:semiHidden="1" w:unhideWhenUsed="1"/>
     <w:lsdException w:name="Table Professional" w:semiHidden="1" w:unhideWhenUsed="1"/>
+    <w:lsdException w:name="Table Subtle 1" w:semiHidden="1" w:unhideWhenUsed="1"/>
     <w:lsdException w:name="Table Subtle 2" w:semiHidden="1" w:unhideWhenUsed="1"/>
     <w:lsdException w:name="Table Web 1" w:semiHidden="1" w:unhideWhenUsed="1"/>
+    <w:lsdException w:name="Table Web 2" w:semiHidden="1" w:unhideWhenUsed="1"/>
+    <w:lsdException w:name="Table Web 3" w:semiHidden="1" w:unhideWhenUsed="1"/>
     <w:lsdException w:name="Balloon Text" w:semiHidden="1" w:unhideWhenUsed="1"/>
     <w:lsdException w:name="Table Grid" w:uiPriority="39"/>
     <w:lsdException w:name="Table Theme" w:semiHidden="1" w:unhideWhenUsed="1"/>
@@ -1272,11 +2009,6 @@
     <w:lsdException w:name="List Table 5 Dark Accent 6" w:uiPriority="50"/>
     <w:lsdException w:name="List Table 6 Colorful Accent 6" w:uiPriority="51"/>
     <w:lsdException w:name="List Table 7 Colorful Accent 6" w:uiPriority="52"/>
-    <w:lsdException w:name="Mention" w:semiHidden="1" w:unhideWhenUsed="1"/>
-    <w:lsdException w:name="Smart Hyperlink" w:semiHidden="1" w:unhideWhenUsed="1"/>
-    <w:lsdException w:name="Hashtag" w:semiHidden="1" w:unhideWhenUsed="1"/>
-    <w:lsdException w:name="Unresolved Mention" w:semiHidden="1" w:unhideWhenUsed="1"/>
-    <w:lsdException w:name="Smart Link" w:semiHidden="1" w:unhideWhenUsed="1"/>
   </w:latentStyles>
   <w:style w:type="paragraph" w:default="1" w:styleId="Normal">
     <w:name w:val="Normal"/>
@@ -1308,6 +2040,17 @@
     <w:uiPriority w:val="99"/>
     <w:semiHidden/>
     <w:unhideWhenUsed/>
+  </w:style>
+  <w:style w:type="paragraph" w:styleId="ListParagraph">
+    <w:name w:val="List Paragraph"/>
+    <w:basedOn w:val="Normal"/>
+    <w:uiPriority w:val="34"/>
+    <w:qFormat/>
+    <w:rsid w:val="005070B8"/>
+    <w:pPr>
+      <w:ind w:left="720"/>
+      <w:contextualSpacing/>
+    </w:pPr>
   </w:style>
 </w:styles>
 </file>

</xml_diff>